<commit_message>
Dodanie plotów w pliku wizualizacje SKO
</commit_message>
<xml_diff>
--- a/Czynniki wpływające na wyniki uczniów.docx
+++ b/Czynniki wpływające na wyniki uczniów.docx
@@ -344,6 +344,24 @@
           <w:lang w:val="pl-PL"/>
         </w:rPr>
       </w:pPr>
+      <w:proofErr w:type="spellStart"/>
+      <w:r>
+        <w:rPr>
+          <w:rStyle w:val="Pogrubienie"/>
+          <w:rFonts w:eastAsiaTheme="majorEastAsia"/>
+          <w:lang w:val="pl-PL"/>
+        </w:rPr>
+        <w:t>Extracurricular_Activities</w:t>
+      </w:r>
+      <w:proofErr w:type="spellEnd"/>
+      <w:r>
+        <w:rPr>
+          <w:rStyle w:val="Pogrubienie"/>
+          <w:rFonts w:eastAsiaTheme="majorEastAsia"/>
+          <w:lang w:val="pl-PL"/>
+        </w:rPr>
+        <w:t xml:space="preserve"> - </w:t>
+      </w:r>
       <w:r>
         <w:rPr>
           <w:rStyle w:val="Pogrubienie"/>
@@ -774,6 +792,24 @@
           <w:lang w:val="pl-PL"/>
         </w:rPr>
       </w:pPr>
+      <w:proofErr w:type="spellStart"/>
+      <w:r>
+        <w:rPr>
+          <w:rStyle w:val="Pogrubienie"/>
+          <w:rFonts w:eastAsiaTheme="majorEastAsia"/>
+          <w:lang w:val="pl-PL"/>
+        </w:rPr>
+        <w:t>Peer_Influence</w:t>
+      </w:r>
+      <w:proofErr w:type="spellEnd"/>
+      <w:r>
+        <w:rPr>
+          <w:rStyle w:val="Pogrubienie"/>
+          <w:rFonts w:eastAsiaTheme="majorEastAsia"/>
+          <w:lang w:val="pl-PL"/>
+        </w:rPr>
+        <w:t xml:space="preserve"> - </w:t>
+      </w:r>
       <w:r>
         <w:rPr>
           <w:rStyle w:val="Pogrubienie"/>
@@ -856,7 +892,21 @@
         <w:rPr>
           <w:lang w:val="pl-PL"/>
         </w:rPr>
-        <w:t xml:space="preserve"> Przyjmujemy że maksymalna wartość to 25.</w:t>
+        <w:t xml:space="preserve"> </w:t>
+      </w:r>
+      <w:proofErr w:type="gramStart"/>
+      <w:r>
+        <w:rPr>
+          <w:lang w:val="pl-PL"/>
+        </w:rPr>
+        <w:t>Przyjmujemy</w:t>
+      </w:r>
+      <w:proofErr w:type="gramEnd"/>
+      <w:r>
+        <w:rPr>
+          <w:lang w:val="pl-PL"/>
+        </w:rPr>
+        <w:t xml:space="preserve"> że maksymalna wartość to 25.</w:t>
       </w:r>
     </w:p>
     <w:p>

</xml_diff>